<commit_message>
Crawling Script Tested - 3 results on indeed. Manual inspection validates keyword selection. Resources Doc updated with R Style Guide.
</commit_message>
<xml_diff>
--- a/R & RCrawl Rsources.docx
+++ b/R & RCrawl Rsources.docx
@@ -2,6 +2,14 @@
 <file path=word/document.xml><?xml version="1.0" encoding="utf-8"?>
 <w:document xmlns:wpc="http://schemas.microsoft.com/office/word/2010/wordprocessingCanvas" xmlns:cx="http://schemas.microsoft.com/office/drawing/2014/chartex" xmlns:cx1="http://schemas.microsoft.com/office/drawing/2015/9/8/chartex" xmlns:cx2="http://schemas.microsoft.com/office/drawing/2015/10/21/chartex" xmlns:cx3="http://schemas.microsoft.com/office/drawing/2016/5/9/chartex" xmlns:cx4="http://schemas.microsoft.com/office/drawing/2016/5/10/chartex" xmlns:cx5="http://schemas.microsoft.com/office/drawing/2016/5/11/chartex" xmlns:cx6="http://schemas.microsoft.com/office/drawing/2016/5/12/chartex" xmlns:cx7="http://schemas.microsoft.com/office/drawing/2016/5/13/chartex" xmlns:cx8="http://schemas.microsoft.com/office/drawing/2016/5/14/chartex" xmlns:mc="http://schemas.openxmlformats.org/markup-compatibility/2006" xmlns:aink="http://schemas.microsoft.com/office/drawing/2016/ink" xmlns:am3d="http://schemas.microsoft.com/office/drawing/2017/model3d" xmlns:o="urn:schemas-microsoft-com:office:office" xmlns:r="http://schemas.openxmlformats.org/officeDocument/2006/relationships" xmlns:m="http://schemas.openxmlformats.org/officeDocument/2006/math" xmlns:v="urn:schemas-microsoft-com:vml" xmlns:wp14="http://schemas.microsoft.com/office/word/2010/wordprocessingDrawing" xmlns:wp="http://schemas.openxmlformats.org/drawingml/2006/wordprocessingDrawing" xmlns:w10="urn:schemas-microsoft-com:office:word" xmlns:w="http://schemas.openxmlformats.org/wordprocessingml/2006/main" xmlns:w14="http://schemas.microsoft.com/office/word/2010/wordml" xmlns:w15="http://schemas.microsoft.com/office/word/2012/wordml" xmlns:w16cid="http://schemas.microsoft.com/office/word/2016/wordml/cid" xmlns:w16se="http://schemas.microsoft.com/office/word/2015/wordml/symex" xmlns:wpg="http://schemas.microsoft.com/office/word/2010/wordprocessingGroup" xmlns:wpi="http://schemas.microsoft.com/office/word/2010/wordprocessingInk" xmlns:wne="http://schemas.microsoft.com/office/word/2006/wordml" xmlns:wps="http://schemas.microsoft.com/office/word/2010/wordprocessingShape" mc:Ignorable="w14 w15 w16se w16cid wp14">
   <w:body>
+    <w:p>
+      <w:pPr>
+        <w:pStyle w:val="Heading1"/>
+      </w:pPr>
+      <w:r>
+        <w:t>R Resources</w:t>
+      </w:r>
+    </w:p>
     <w:p>
       <w:r>
         <w:t xml:space="preserve">R Download: </w:t>
@@ -19,10 +27,39 @@
       <w:r>
         <w:t xml:space="preserve">RStudio Download: </w:t>
       </w:r>
-      <w:bookmarkStart w:id="0" w:name="_GoBack"/>
-      <w:bookmarkEnd w:id="0"/>
-      <w:r>
-        <w:t>https://www.rstudio.com/</w:t>
+      <w:hyperlink r:id="rId5" w:history="1">
+        <w:r>
+          <w:rPr>
+            <w:rStyle w:val="Hyperlink"/>
+          </w:rPr>
+          <w:t>https://www.rstudio.com/</w:t>
+        </w:r>
+      </w:hyperlink>
+    </w:p>
+    <w:p>
+      <w:r>
+        <w:t xml:space="preserve">R Style Guide: </w:t>
+      </w:r>
+      <w:hyperlink r:id="rId6" w:history="1">
+        <w:r>
+          <w:rPr>
+            <w:rStyle w:val="Hyperlink"/>
+          </w:rPr>
+          <w:t>http://jef.works/R-style-guide/</w:t>
+        </w:r>
+      </w:hyperlink>
+    </w:p>
+    <w:p>
+      <w:pPr>
+        <w:pStyle w:val="Heading1"/>
+      </w:pPr>
+      <w:proofErr w:type="spellStart"/>
+      <w:r>
+        <w:t>RCrawl</w:t>
+      </w:r>
+      <w:proofErr w:type="spellEnd"/>
+      <w:r>
+        <w:t xml:space="preserve"> Resources</w:t>
       </w:r>
     </w:p>
     <w:p>
@@ -32,10 +69,7 @@
       </w:r>
       <w:proofErr w:type="spellEnd"/>
       <w:r>
-        <w:t xml:space="preserve"> Manual: </w:t>
-      </w:r>
-      <w:r>
-        <w:t>https://www.rdocumentation.org/packages/Rcrawler/versions/0.1.8-0</w:t>
+        <w:t xml:space="preserve"> Manual: https://www.rdocumentation.org/packages/Rcrawler/versions/0.1.8-0</w:t>
       </w:r>
     </w:p>
     <w:p>
@@ -45,10 +79,12 @@
       </w:r>
       <w:proofErr w:type="spellEnd"/>
       <w:r>
-        <w:t xml:space="preserve"> Paper: </w:t>
-      </w:r>
-      <w:r>
-        <w:t>https://www.sciencedirect.com/science/article/pii/S2352711017300110#fig1</w:t>
+        <w:t xml:space="preserve"> Paper: https://www.sciencedi</w:t>
+      </w:r>
+      <w:bookmarkStart w:id="0" w:name="_GoBack"/>
+      <w:bookmarkEnd w:id="0"/>
+      <w:r>
+        <w:t>rect.com/science/article/pii/S2352711017300110#fig1</w:t>
       </w:r>
     </w:p>
     <w:sectPr>
@@ -458,11 +494,37 @@
   <w:style w:type="paragraph" w:default="1" w:styleId="Normal">
     <w:name w:val="Normal"/>
     <w:qFormat/>
+    <w:rsid w:val="00176AD1"/>
+    <w:rPr>
+      <w:rFonts w:ascii="Garamond" w:hAnsi="Garamond"/>
+      <w:sz w:val="24"/>
+      <w:szCs w:val="24"/>
+    </w:rPr>
+  </w:style>
+  <w:style w:type="paragraph" w:styleId="Heading1">
+    <w:name w:val="heading 1"/>
+    <w:basedOn w:val="Normal"/>
+    <w:next w:val="Normal"/>
+    <w:link w:val="Heading1Char"/>
+    <w:uiPriority w:val="9"/>
+    <w:qFormat/>
+    <w:rsid w:val="00176AD1"/>
+    <w:pPr>
+      <w:keepNext/>
+      <w:keepLines/>
+      <w:spacing w:before="240" w:after="0"/>
+      <w:outlineLvl w:val="0"/>
+    </w:pPr>
+    <w:rPr>
+      <w:rFonts w:ascii="Sylfaen" w:eastAsiaTheme="majorEastAsia" w:hAnsi="Sylfaen" w:cstheme="majorBidi"/>
+      <w:color w:val="2F5496" w:themeColor="accent1" w:themeShade="BF"/>
+      <w:sz w:val="32"/>
+      <w:szCs w:val="32"/>
+    </w:rPr>
   </w:style>
   <w:style w:type="character" w:default="1" w:styleId="DefaultParagraphFont">
     <w:name w:val="Default Paragraph Font"/>
     <w:uiPriority w:val="1"/>
-    <w:semiHidden/>
     <w:unhideWhenUsed/>
   </w:style>
   <w:style w:type="table" w:default="1" w:styleId="TableNormal">
@@ -507,6 +569,19 @@
     <w:rPr>
       <w:color w:val="605E5C"/>
       <w:shd w:val="clear" w:color="auto" w:fill="E1DFDD"/>
+    </w:rPr>
+  </w:style>
+  <w:style w:type="character" w:customStyle="1" w:styleId="Heading1Char">
+    <w:name w:val="Heading 1 Char"/>
+    <w:basedOn w:val="DefaultParagraphFont"/>
+    <w:link w:val="Heading1"/>
+    <w:uiPriority w:val="9"/>
+    <w:rsid w:val="00176AD1"/>
+    <w:rPr>
+      <w:rFonts w:ascii="Sylfaen" w:eastAsiaTheme="majorEastAsia" w:hAnsi="Sylfaen" w:cstheme="majorBidi"/>
+      <w:color w:val="2F5496" w:themeColor="accent1" w:themeShade="BF"/>
+      <w:sz w:val="32"/>
+      <w:szCs w:val="32"/>
     </w:rPr>
   </w:style>
 </w:styles>

</xml_diff>